<commit_message>
Order registration system report
</commit_message>
<xml_diff>
--- a/گزارش کار پروژه.docx
+++ b/گزارش کار پروژه.docx
@@ -700,6 +700,7 @@
           <w:color w:val="000000" w:themeColor="text1"/>
           <w:sz w:val="36"/>
           <w:szCs w:val="36"/>
+          <w:rtl/>
         </w:rPr>
       </w:pPr>
       <w:r>
@@ -714,6 +715,436 @@
           <w:rtl/>
         </w:rPr>
         <w:t>سامان ابراهیمی 400103092</w:t>
+      </w:r>
+    </w:p>
+    <w:p>
+      <w:pPr>
+        <w:rPr>
+          <w:rFonts w:ascii="Times New Roman" w:eastAsiaTheme="majorEastAsia" w:hAnsi="Times New Roman" w:cs="B Lotus"/>
+          <w:b/>
+          <w:bCs/>
+          <w:noProof/>
+          <w:color w:val="000000" w:themeColor="text1"/>
+          <w:sz w:val="36"/>
+          <w:szCs w:val="36"/>
+          <w:rtl/>
+        </w:rPr>
+      </w:pPr>
+      <w:r>
+        <w:rPr>
+          <w:rFonts w:ascii="Times New Roman" w:eastAsiaTheme="majorEastAsia" w:hAnsi="Times New Roman" w:cs="B Lotus"/>
+          <w:b/>
+          <w:bCs/>
+          <w:noProof/>
+          <w:color w:val="000000" w:themeColor="text1"/>
+          <w:sz w:val="36"/>
+          <w:szCs w:val="36"/>
+          <w:rtl/>
+        </w:rPr>
+        <w:lastRenderedPageBreak/>
+        <w:t>س</w:t>
+      </w:r>
+      <w:r>
+        <w:rPr>
+          <w:rFonts w:ascii="Times New Roman" w:eastAsiaTheme="majorEastAsia" w:hAnsi="Times New Roman" w:cs="B Lotus" w:hint="cs"/>
+          <w:b/>
+          <w:bCs/>
+          <w:noProof/>
+          <w:color w:val="000000" w:themeColor="text1"/>
+          <w:sz w:val="36"/>
+          <w:szCs w:val="36"/>
+          <w:rtl/>
+        </w:rPr>
+        <w:t>ی</w:t>
+      </w:r>
+      <w:r>
+        <w:rPr>
+          <w:rFonts w:ascii="Times New Roman" w:eastAsiaTheme="majorEastAsia" w:hAnsi="Times New Roman" w:cs="B Lotus" w:hint="eastAsia"/>
+          <w:b/>
+          <w:bCs/>
+          <w:noProof/>
+          <w:color w:val="000000" w:themeColor="text1"/>
+          <w:sz w:val="36"/>
+          <w:szCs w:val="36"/>
+          <w:rtl/>
+        </w:rPr>
+        <w:t>ستم</w:t>
+      </w:r>
+      <w:r>
+        <w:rPr>
+          <w:rFonts w:ascii="Times New Roman" w:eastAsiaTheme="majorEastAsia" w:hAnsi="Times New Roman" w:cs="B Lotus"/>
+          <w:b/>
+          <w:bCs/>
+          <w:noProof/>
+          <w:color w:val="000000" w:themeColor="text1"/>
+          <w:sz w:val="36"/>
+          <w:szCs w:val="36"/>
+          <w:rtl/>
+        </w:rPr>
+        <w:t xml:space="preserve"> ثبت سفارش</w:t>
+      </w:r>
+      <w:r>
+        <w:rPr>
+          <w:rFonts w:ascii="Times New Roman" w:eastAsiaTheme="majorEastAsia" w:hAnsi="Times New Roman" w:cs="B Lotus" w:hint="cs"/>
+          <w:b/>
+          <w:bCs/>
+          <w:noProof/>
+          <w:color w:val="000000" w:themeColor="text1"/>
+          <w:sz w:val="36"/>
+          <w:szCs w:val="36"/>
+          <w:rtl/>
+        </w:rPr>
+        <w:t>:</w:t>
+      </w:r>
+    </w:p>
+    <w:p>
+      <w:pPr>
+        <w:jc w:val="both"/>
+        <w:rPr>
+          <w:rFonts w:ascii="Times New Roman" w:hAnsi="Times New Roman" w:cs="B Lotus"/>
+          <w:noProof/>
+          <w:sz w:val="32"/>
+          <w:szCs w:val="32"/>
+          <w:rtl/>
+        </w:rPr>
+      </w:pPr>
+      <w:r>
+        <w:rPr>
+          <w:rFonts w:ascii="Times New Roman" w:hAnsi="Times New Roman" w:cs="B Lotus" w:hint="cs"/>
+          <w:noProof/>
+          <w:sz w:val="32"/>
+          <w:szCs w:val="32"/>
+          <w:rtl/>
+        </w:rPr>
+        <w:t xml:space="preserve">در کلاسی به نام </w:t>
+      </w:r>
+      <w:r>
+        <w:rPr>
+          <w:rFonts w:ascii="Times New Roman" w:hAnsi="Times New Roman" w:cs="B Lotus"/>
+          <w:noProof/>
+          <w:sz w:val="32"/>
+          <w:szCs w:val="32"/>
+        </w:rPr>
+        <w:t>Product</w:t>
+      </w:r>
+      <w:r>
+        <w:rPr>
+          <w:rFonts w:ascii="Times New Roman" w:hAnsi="Times New Roman" w:cs="B Lotus" w:hint="cs"/>
+          <w:noProof/>
+          <w:sz w:val="32"/>
+          <w:szCs w:val="32"/>
+          <w:rtl/>
+        </w:rPr>
+        <w:t xml:space="preserve"> برای اطلاعات محصولات ، سه متغیر نام کالا ، قیمت آن کالا و همچنین مشخصه های مختلف هر کالا را تعریف می‌کنیم . </w:t>
+      </w:r>
+    </w:p>
+    <w:p>
+      <w:pPr>
+        <w:jc w:val="both"/>
+        <w:rPr>
+          <w:rFonts w:ascii="Times New Roman" w:hAnsi="Times New Roman" w:cs="B Lotus"/>
+          <w:noProof/>
+          <w:sz w:val="32"/>
+          <w:szCs w:val="32"/>
+          <w:rtl/>
+        </w:rPr>
+      </w:pPr>
+      <w:r>
+        <w:rPr>
+          <w:rFonts w:ascii="Times New Roman" w:hAnsi="Times New Roman" w:cs="B Lotus" w:hint="cs"/>
+          <w:noProof/>
+          <w:sz w:val="32"/>
+          <w:szCs w:val="32"/>
+          <w:rtl/>
+        </w:rPr>
+        <w:t xml:space="preserve">در ادامه کلاسی به نام </w:t>
+      </w:r>
+      <w:r>
+        <w:rPr>
+          <w:rFonts w:ascii="Times New Roman" w:hAnsi="Times New Roman" w:cs="B Lotus"/>
+          <w:noProof/>
+          <w:sz w:val="32"/>
+          <w:szCs w:val="32"/>
+        </w:rPr>
+        <w:t>Cart</w:t>
+      </w:r>
+      <w:r>
+        <w:rPr>
+          <w:rFonts w:ascii="Times New Roman" w:hAnsi="Times New Roman" w:cs="B Lotus" w:hint="cs"/>
+          <w:noProof/>
+          <w:sz w:val="32"/>
+          <w:szCs w:val="32"/>
+          <w:rtl/>
+        </w:rPr>
+        <w:t xml:space="preserve"> برای اطلاعات سبد خرید تعریف می‌کنیم . لیست خالی‌ای به نام </w:t>
+      </w:r>
+      <w:r>
+        <w:rPr>
+          <w:rFonts w:ascii="Times New Roman" w:hAnsi="Times New Roman" w:cs="B Lotus"/>
+          <w:noProof/>
+          <w:sz w:val="32"/>
+          <w:szCs w:val="32"/>
+        </w:rPr>
+        <w:t>items</w:t>
+      </w:r>
+      <w:r>
+        <w:rPr>
+          <w:rFonts w:ascii="Times New Roman" w:hAnsi="Times New Roman" w:cs="B Lotus" w:hint="cs"/>
+          <w:noProof/>
+          <w:sz w:val="32"/>
+          <w:szCs w:val="32"/>
+          <w:rtl/>
+        </w:rPr>
+        <w:t xml:space="preserve"> تعریف می‌کنیم که بتوانیم با دستور </w:t>
+      </w:r>
+      <w:r>
+        <w:rPr>
+          <w:rFonts w:ascii="Times New Roman" w:hAnsi="Times New Roman" w:cs="B Lotus"/>
+          <w:noProof/>
+          <w:sz w:val="32"/>
+          <w:szCs w:val="32"/>
+        </w:rPr>
+        <w:t>add_item</w:t>
+      </w:r>
+      <w:r>
+        <w:rPr>
+          <w:rFonts w:ascii="Times New Roman" w:hAnsi="Times New Roman" w:cs="B Lotus" w:hint="cs"/>
+          <w:noProof/>
+          <w:sz w:val="32"/>
+          <w:szCs w:val="32"/>
+          <w:rtl/>
+        </w:rPr>
+        <w:t xml:space="preserve"> محصولی را با ذکر نام محصول ، تعداد خرید از آن محصول و مشخصه آن به آن لیست اضافه کنیم .</w:t>
+      </w:r>
+    </w:p>
+    <w:p>
+      <w:pPr>
+        <w:jc w:val="both"/>
+        <w:rPr>
+          <w:rFonts w:ascii="Times New Roman" w:hAnsi="Times New Roman" w:cs="B Lotus"/>
+          <w:noProof/>
+          <w:sz w:val="32"/>
+          <w:szCs w:val="32"/>
+          <w:rtl/>
+        </w:rPr>
+      </w:pPr>
+      <w:r>
+        <w:rPr>
+          <w:rFonts w:ascii="Times New Roman" w:hAnsi="Times New Roman" w:cs="B Lotus" w:hint="cs"/>
+          <w:noProof/>
+          <w:sz w:val="32"/>
+          <w:szCs w:val="32"/>
+          <w:rtl/>
+        </w:rPr>
+        <w:t xml:space="preserve">همچنین در این کلاس دو ویژگی به نام های </w:t>
+      </w:r>
+      <w:r>
+        <w:rPr>
+          <w:rFonts w:ascii="Times New Roman" w:hAnsi="Times New Roman" w:cs="B Lotus"/>
+          <w:noProof/>
+          <w:sz w:val="32"/>
+          <w:szCs w:val="32"/>
+        </w:rPr>
+        <w:t>remove_item</w:t>
+      </w:r>
+      <w:r>
+        <w:rPr>
+          <w:rFonts w:ascii="Times New Roman" w:hAnsi="Times New Roman" w:cs="B Lotus" w:hint="cs"/>
+          <w:noProof/>
+          <w:sz w:val="32"/>
+          <w:szCs w:val="32"/>
+          <w:rtl/>
+        </w:rPr>
+        <w:t xml:space="preserve">  و </w:t>
+      </w:r>
+      <w:r>
+        <w:rPr>
+          <w:rFonts w:ascii="Times New Roman" w:hAnsi="Times New Roman" w:cs="B Lotus"/>
+          <w:noProof/>
+          <w:sz w:val="32"/>
+          <w:szCs w:val="32"/>
+        </w:rPr>
+        <w:t>get_total_price</w:t>
+      </w:r>
+      <w:r>
+        <w:rPr>
+          <w:rFonts w:ascii="Times New Roman" w:hAnsi="Times New Roman" w:cs="B Lotus" w:hint="cs"/>
+          <w:noProof/>
+          <w:sz w:val="32"/>
+          <w:szCs w:val="32"/>
+          <w:rtl/>
+        </w:rPr>
+        <w:t xml:space="preserve"> به ترتیب برای حذف کردن آیتم خریدی از لیست خریدمان و برای بدست آوردن جمع کل قیمت خرید سبد خریدمان تعریف می</w:t>
+      </w:r>
+      <w:r>
+        <w:rPr>
+          <w:rFonts w:ascii="Times New Roman" w:hAnsi="Times New Roman" w:cs="Calibri" w:hint="cs"/>
+          <w:noProof/>
+          <w:sz w:val="32"/>
+          <w:szCs w:val="32"/>
+          <w:rtl/>
+        </w:rPr>
+        <w:t>‌</w:t>
+      </w:r>
+      <w:r>
+        <w:rPr>
+          <w:rFonts w:ascii="Times New Roman" w:hAnsi="Times New Roman" w:cs="B Lotus" w:hint="cs"/>
+          <w:noProof/>
+          <w:sz w:val="32"/>
+          <w:szCs w:val="32"/>
+          <w:rtl/>
+        </w:rPr>
+        <w:t>کنیم .</w:t>
+      </w:r>
+    </w:p>
+    <w:p>
+      <w:pPr>
+        <w:jc w:val="both"/>
+        <w:rPr>
+          <w:rFonts w:ascii="Times New Roman" w:hAnsi="Times New Roman" w:cs="B Lotus"/>
+          <w:noProof/>
+          <w:sz w:val="32"/>
+          <w:szCs w:val="32"/>
+          <w:rtl/>
+        </w:rPr>
+      </w:pPr>
+      <w:r>
+        <w:rPr>
+          <w:rFonts w:ascii="Times New Roman" w:hAnsi="Times New Roman" w:cs="B Lotus" w:hint="cs"/>
+          <w:noProof/>
+          <w:sz w:val="32"/>
+          <w:szCs w:val="32"/>
+          <w:rtl/>
+        </w:rPr>
+        <w:t xml:space="preserve">و درنهایت کلاسی به نام </w:t>
+      </w:r>
+      <w:r>
+        <w:rPr>
+          <w:rFonts w:ascii="Times New Roman" w:hAnsi="Times New Roman" w:cs="B Lotus"/>
+          <w:noProof/>
+          <w:sz w:val="32"/>
+          <w:szCs w:val="32"/>
+        </w:rPr>
+        <w:t>Order</w:t>
+      </w:r>
+      <w:r>
+        <w:rPr>
+          <w:rFonts w:ascii="Times New Roman" w:hAnsi="Times New Roman" w:cs="B Lotus" w:hint="cs"/>
+          <w:noProof/>
+          <w:sz w:val="32"/>
+          <w:szCs w:val="32"/>
+          <w:rtl/>
+        </w:rPr>
+        <w:t xml:space="preserve"> برای نگهداری اطلاعات سفارش و پرداخت ایجاد می‌کنیم . در این کلاس متغیر های سبد خرید ، آدرس مشتری ، شماره تلفن مشتری ، نام و نام خانوادگی مشتری ، زمان تحویل ، شیوه تحویل و شماره سفارش تعریف می‌کنیم . زمان تحویل و شیوه تحویل را باید از ماژول لجستیک فراخوانی کنیم .(توضیح در ادامه...) همچنین شماره سفارش ، یک عدد 11 رقمی تصادفی است که با ایمپورت کردن لایبری رندم در ابتدای کد آن را تخصیص می‌دهیم .</w:t>
+      </w:r>
+    </w:p>
+    <w:p>
+      <w:pPr>
+        <w:spacing w:line="480" w:lineRule="auto"/>
+        <w:jc w:val="both"/>
+        <w:rPr>
+          <w:rFonts w:ascii="Times New Roman" w:hAnsi="Times New Roman" w:cs="B Lotus"/>
+          <w:noProof/>
+          <w:sz w:val="32"/>
+          <w:szCs w:val="32"/>
+        </w:rPr>
+      </w:pPr>
+      <w:r>
+        <w:rPr>
+          <w:rFonts w:ascii="Times New Roman" w:hAnsi="Times New Roman" w:cs="B Lotus" w:hint="cs"/>
+          <w:noProof/>
+          <w:sz w:val="32"/>
+          <w:szCs w:val="32"/>
+          <w:rtl/>
+        </w:rPr>
+        <w:t xml:space="preserve">در این کلاس ویژگی‌ای به نام </w:t>
+      </w:r>
+      <w:r>
+        <w:rPr>
+          <w:rFonts w:ascii="Times New Roman" w:hAnsi="Times New Roman" w:cs="B Lotus"/>
+          <w:noProof/>
+          <w:sz w:val="32"/>
+          <w:szCs w:val="32"/>
+        </w:rPr>
+        <w:t>checkout</w:t>
+      </w:r>
+      <w:r>
+        <w:rPr>
+          <w:rFonts w:ascii="Times New Roman" w:hAnsi="Times New Roman" w:cs="B Lotus" w:hint="cs"/>
+          <w:noProof/>
+          <w:sz w:val="32"/>
+          <w:szCs w:val="32"/>
+          <w:rtl/>
+        </w:rPr>
+        <w:t xml:space="preserve"> تعریف می‌کنیم که فایل تاییدیه درگاه را در فایلی به نام </w:t>
+      </w:r>
+      <w:r>
+        <w:rPr>
+          <w:rFonts w:ascii="Times New Roman" w:hAnsi="Times New Roman" w:cs="Calibri" w:hint="cs"/>
+          <w:noProof/>
+          <w:sz w:val="32"/>
+          <w:szCs w:val="32"/>
+          <w:rtl/>
+        </w:rPr>
+        <w:t>"</w:t>
+      </w:r>
+      <w:r>
+        <w:rPr>
+          <w:rFonts w:ascii="Times New Roman" w:hAnsi="Times New Roman" w:cs="B Lotus"/>
+          <w:noProof/>
+          <w:sz w:val="32"/>
+          <w:szCs w:val="32"/>
+        </w:rPr>
+        <w:t>confirmation.txt</w:t>
+      </w:r>
+      <w:r>
+        <w:rPr>
+          <w:rFonts w:ascii="Times New Roman" w:hAnsi="Times New Roman" w:cs="B Lotus" w:hint="cs"/>
+          <w:noProof/>
+          <w:sz w:val="32"/>
+          <w:szCs w:val="32"/>
+          <w:rtl/>
+        </w:rPr>
+        <w:t xml:space="preserve">" ذخیره کند . و همچنین فاکتور را در فایلی به نام </w:t>
+      </w:r>
+      <w:r>
+        <w:rPr>
+          <w:rFonts w:ascii="Times New Roman" w:hAnsi="Times New Roman" w:cs="Calibri" w:hint="cs"/>
+          <w:noProof/>
+          <w:sz w:val="32"/>
+          <w:szCs w:val="32"/>
+          <w:rtl/>
+        </w:rPr>
+        <w:t>"</w:t>
+      </w:r>
+      <w:r>
+        <w:rPr>
+          <w:rFonts w:ascii="Times New Roman" w:hAnsi="Times New Roman" w:cs="B Lotus"/>
+          <w:noProof/>
+          <w:sz w:val="32"/>
+          <w:szCs w:val="32"/>
+        </w:rPr>
+        <w:t>invoice.txt</w:t>
+      </w:r>
+      <w:r>
+        <w:rPr>
+          <w:rFonts w:ascii="Times New Roman" w:hAnsi="Times New Roman" w:cs="Calibri" w:hint="cs"/>
+          <w:noProof/>
+          <w:sz w:val="32"/>
+          <w:szCs w:val="32"/>
+          <w:rtl/>
+        </w:rPr>
+        <w:t xml:space="preserve">" </w:t>
+      </w:r>
+      <w:r>
+        <w:rPr>
+          <w:rFonts w:ascii="Times New Roman" w:hAnsi="Times New Roman" w:cs="B Lotus" w:hint="cs"/>
+          <w:noProof/>
+          <w:sz w:val="32"/>
+          <w:szCs w:val="32"/>
+          <w:rtl/>
+        </w:rPr>
+        <w:t>ذخیره کند .</w:t>
       </w:r>
       <w:bookmarkStart w:id="0" w:name="_GoBack"/>
       <w:bookmarkEnd w:id="0"/>

</xml_diff>